<commit_message>
Add in new sequence diagram and modify documentation
</commit_message>
<xml_diff>
--- a/doc/parts/physical_and_interactive.docx
+++ b/doc/parts/physical_and_interactive.docx
@@ -67,18 +67,10 @@
         <w:t>The proposed physical model of the distributed system is based on a peer-to-peer architecture. Our physical model consists of nodes. Every node is able to directly communicated with other nodes. Among of all the nodes, one of the nodes will be a super node. New node</w:t>
       </w:r>
       <w:r>
-        <w:t xml:space="preserve"> is required to join to a </w:t>
-      </w:r>
-      <w:proofErr w:type="spellStart"/>
-      <w:r>
-        <w:t>super</w:t>
-      </w:r>
-      <w:r>
-        <w:t>node</w:t>
-      </w:r>
-      <w:proofErr w:type="spellEnd"/>
-      <w:r>
-        <w:t xml:space="preserve"> in order to be in the s</w:t>
+        <w:t xml:space="preserve"> is required to join to a super</w:t>
+      </w:r>
+      <w:r>
+        <w:t>node in order to be in the s</w:t>
       </w:r>
       <w:r>
         <w:t>ame environment. Initially, a node is required to join its own to become a super node. Figure 1 shows the system architecture diagram.</w:t>
@@ -104,29 +96,40 @@
         <w:t xml:space="preserve"> of </w:t>
       </w:r>
       <w:r>
-        <w:t>three components, `</w:t>
-      </w:r>
-      <w:proofErr w:type="spellStart"/>
-      <w:r>
-        <w:t>Supern</w:t>
+        <w:t>four</w:t>
+      </w:r>
+      <w:r>
+        <w:t xml:space="preserve"> components, </w:t>
+      </w:r>
+      <w:r>
+        <w:t xml:space="preserve">`ActorSystem`, </w:t>
+      </w:r>
+      <w:r>
+        <w:t>`Supern</w:t>
       </w:r>
       <w:r>
         <w:t>ode</w:t>
       </w:r>
-      <w:proofErr w:type="spellEnd"/>
-      <w:r>
-        <w:t>`, `Node` and `Display`. `</w:t>
-      </w:r>
-      <w:proofErr w:type="spellStart"/>
-      <w:r>
-        <w:t>Supern</w:t>
-      </w:r>
-      <w:r>
-        <w:t>ode</w:t>
-      </w:r>
-      <w:proofErr w:type="spellEnd"/>
-      <w:r>
-        <w:t xml:space="preserve">` is responsible for passing the information of the chat system environment such as users and rooms. `Node`, on the other hand, plays the role of both client and server, handling all the core functionalities of the chat system, including keeping track of the users, rooms and messages. `Display` </w:t>
+      <w:r>
+        <w:t xml:space="preserve">`, `Node` and `Display`. </w:t>
+      </w:r>
+      <w:r>
+        <w:t>`ActorSystem` is responsible to</w:t>
+      </w:r>
+      <w:r>
+        <w:t xml:space="preserve"> handling the remote networking part of the system. It is</w:t>
+      </w:r>
+      <w:r>
+        <w:t xml:space="preserve"> </w:t>
+      </w:r>
+      <w:r>
+        <w:t xml:space="preserve">subscribed to remote event such as `DisassociatedEvent` and `DeadLetter`, which then allow it to inform the nodes about the status of remote node. </w:t>
+      </w:r>
+      <w:r>
+        <w:t>`Supern</w:t>
+      </w:r>
+      <w:r>
+        <w:t xml:space="preserve">ode` is responsible for passing the information of the chat system environment such as users and rooms. `Node`, on the other hand, plays the role of both client and server, handling all the core functionalities of the chat system, including keeping track of the users, rooms and messages. `Display` </w:t>
       </w:r>
       <w:r>
         <w:t>is responsible for managing the Graphical User Interface (GUI) of the system.</w:t>
@@ -148,6 +151,15 @@
     <w:p>
       <w:r>
         <w:t>Figure 2 shows the communication protocol sequence diagram of the overall distributed chat system.</w:t>
+      </w:r>
+    </w:p>
+    <w:p/>
+    <w:p>
+      <w:r>
+        <w:t>Note that in the end of the sequence diagram,</w:t>
+      </w:r>
+      <w:r>
+        <w:t xml:space="preserve"> when a supernode is offline, every node will received a `DisassociatedEvent` message. Each node will in turn check if they are the first node in the kept record, if they are the first node, they will send a `BecomeSupernode` message to itself and become the new supernode. The new supernode will then send `NewSupernode` message to every node in the environment to inform the changes.</w:t>
       </w:r>
       <w:bookmarkStart w:id="0" w:name="_GoBack"/>
       <w:bookmarkEnd w:id="0"/>

</xml_diff>